<commit_message>
Continuazione stesura relazione e adattamento requisiti
</commit_message>
<xml_diff>
--- a/Diagrams_v2/RASD.docx
+++ b/Diagrams_v2/RASD.docx
@@ -1074,7 +1074,6 @@
                               <w:dataBinding w:prefixMappings="xmlns:ns0='http://purl.org/dc/elements/1.1/' xmlns:ns1='http://schemas.openxmlformats.org/package/2006/metadata/core-properties' " w:xpath="/ns1:coreProperties[1]/ns0:title[1]" w:storeItemID="{6C3C8BC8-F283-45AE-878A-BAB7291924A1}"/>
                               <w:text/>
                             </w:sdtPr>
-                            <w:sdtEndPr/>
                             <w:sdtContent>
                               <w:r>
                                 <w:rPr>
@@ -1102,7 +1101,6 @@
                             <w:dataBinding w:prefixMappings="xmlns:ns0='http://purl.org/dc/elements/1.1/' xmlns:ns1='http://schemas.openxmlformats.org/package/2006/metadata/core-properties' " w:xpath="/ns1:coreProperties[1]/ns0:subject[1]" w:storeItemID="{6C3C8BC8-F283-45AE-878A-BAB7291924A1}"/>
                             <w:text/>
                           </w:sdtPr>
-                          <w:sdtEndPr/>
                           <w:sdtContent>
                             <w:p>
                               <w:pPr>
@@ -1289,7 +1287,6 @@
                               <w:calendar w:val="gregorian"/>
                             </w:date>
                           </w:sdtPr>
-                          <w:sdtEndPr/>
                           <w:sdtContent>
                             <w:p>
                               <w:pPr>
@@ -2823,12 +2820,6 @@
         <w:t>Destinatari</w:t>
       </w:r>
       <w:bookmarkEnd w:id="2"/>
-      <w:r>
-        <w:rPr>
-          <w:lang w:val="en-US"/>
-        </w:rPr>
-        <w:t xml:space="preserve"> </w:t>
-      </w:r>
     </w:p>
     <w:p>
       <w:pPr>
@@ -2838,7 +2829,7 @@
         <w:t>Questo</w:t>
       </w:r>
       <w:r>
-        <w:t xml:space="preserve"> RASD (o SRS)</w:t>
+        <w:t xml:space="preserve"> RASD</w:t>
       </w:r>
       <w:r>
         <w:t xml:space="preserve"> è un documento tecnico </w:t>
@@ -2939,7 +2930,22 @@
         <w:jc w:val="both"/>
       </w:pPr>
       <w:r>
-        <w:t>L’accesso è garantito, tramite identità digitale, a tutti gli aventi diritto al voto. A questi, una vota effettuato il login, viene offerta un’esperienza il più possibile analoga a quella del voto tradizionale senza alcun tipo di influenza e senza che dati sensibili quali la preferenza espressa vengano conservati.</w:t>
+        <w:t xml:space="preserve">L’accesso è garantito, tramite identità digitale, a tutti gli aventi diritto al voto. A questi, una vota effettuato il login, viene offerta un’esperienza il più possibile analoga a quella del voto tradizionale senza alcun tipo di influenza e senza che </w:t>
+      </w:r>
+      <w:r>
+        <w:t>sia possibile risalire all’associazione</w:t>
+      </w:r>
+      <w:r>
+        <w:t xml:space="preserve"> tra elettore e dati</w:t>
+      </w:r>
+      <w:r>
+        <w:t xml:space="preserve"> sensibili quali la preferenza espr</w:t>
+      </w:r>
+      <w:r>
+        <w:t>essa</w:t>
+      </w:r>
+      <w:r>
+        <w:t>.</w:t>
       </w:r>
     </w:p>
     <w:p>
@@ -2950,17 +2956,23 @@
         <w:t xml:space="preserve">Per </w:t>
       </w:r>
       <w:r>
-        <w:t>gli attori autorizzati dalla legge o dagli organi ufficiali incaricati dell’organizzazione di voto è inoltre possibile accedere a funzionalità privilegiate che permettano la creazione di nuove votazioni e la gestione di quelle in corso e terminate.</w:t>
-      </w:r>
-    </w:p>
-    <w:p/>
-    <w:p/>
-    <w:p/>
-    <w:p/>
-    <w:p/>
-    <w:p/>
-    <w:p>
-      <w:r>
+        <w:t xml:space="preserve">gli attori autorizzati dalla legge o dagli organi ufficiali incaricati dell’organizzazione di voto è inoltre possibile accedere a funzionalità privilegiate che permettano la creazione e la gestione </w:t>
+      </w:r>
+      <w:r>
+        <w:t>di votazioni.</w:t>
+      </w:r>
+    </w:p>
+    <w:p>
+      <w:r>
+        <w:br w:type="page"/>
+      </w:r>
+    </w:p>
+    <w:p>
+      <w:pPr>
+        <w:jc w:val="both"/>
+      </w:pPr>
+      <w:r>
+        <w:lastRenderedPageBreak/>
         <w:t>Di seguito un elenco di obiettivi conseguiti dal sistema</w:t>
       </w:r>
       <w:r>
@@ -2988,19 +3000,10 @@
         </w:numPr>
       </w:pPr>
       <w:r>
-        <w:t>fornire una piattaforma unificata per la votazione e la scrutinazione</w:t>
-      </w:r>
-      <w:r>
-        <w:t xml:space="preserve"> a livello territoriale in base al tipo di elezione (es: nazionale, regionale</w:t>
-      </w:r>
-      <w:r>
-        <w:t>, comunale ecc.</w:t>
-      </w:r>
-      <w:r>
-        <w:t>)</w:t>
-      </w:r>
-      <w:r>
-        <w:t>.</w:t>
+        <w:t xml:space="preserve">permettere una gestione similare per </w:t>
+      </w:r>
+      <w:r>
+        <w:t>votazioni diverse sia per il tema trattato che per le modalità applicate.</w:t>
       </w:r>
     </w:p>
     <w:p>
@@ -3012,10 +3015,10 @@
         </w:numPr>
       </w:pPr>
       <w:r>
-        <w:t xml:space="preserve">permettere una gestione similare per </w:t>
-      </w:r>
-      <w:r>
-        <w:t>votazioni diverse sia per il tema trattato che per le modalità applicate.</w:t>
+        <w:t>permettere una gestione simultanea di diverse votazioni</w:t>
+      </w:r>
+      <w:r>
+        <w:t>.</w:t>
       </w:r>
     </w:p>
     <w:p>
@@ -3027,7 +3030,7 @@
         </w:numPr>
       </w:pPr>
       <w:r>
-        <w:t>permettere una gestione simultanea di diverse votazioni</w:t>
+        <w:t>garantire l’accesso a tutti gli aventi diritto al voto alla piattaforma</w:t>
       </w:r>
       <w:r>
         <w:t>.</w:t>
@@ -3042,10 +3045,7 @@
         </w:numPr>
       </w:pPr>
       <w:r>
-        <w:t>garantire l’accesso a tutti gli aventi diritto al voto alla piattaforma</w:t>
-      </w:r>
-      <w:r>
-        <w:t>.</w:t>
+        <w:t>garantire l’accesso ad autorità responsabili della gestione delle operazioni di voto.</w:t>
       </w:r>
     </w:p>
     <w:p>
@@ -3057,7 +3057,7 @@
         </w:numPr>
       </w:pPr>
       <w:r>
-        <w:t>garantire l’accesso ad autorità responsabili della gestione delle operazioni di voto.</w:t>
+        <w:t>consentire l'invio dei singoli voti ad un unico server centrale, per permetterne il conteggio da parte del sistema e comunicare i risultati agli organi preposti.</w:t>
       </w:r>
     </w:p>
     <w:p>
@@ -3069,7 +3069,10 @@
         </w:numPr>
       </w:pPr>
       <w:r>
-        <w:t>consentire l'invio dei singoli voti ad un unico server centrale, per permetterne il conteggio da parte del sistema e comunicare i risultati agli organi preposti.</w:t>
+        <w:t>g</w:t>
+      </w:r>
+      <w:r>
+        <w:t>arantire la segretezza del voto.</w:t>
       </w:r>
     </w:p>
     <w:p>
@@ -3081,7 +3084,7 @@
         </w:numPr>
       </w:pPr>
       <w:r>
-        <w:t>Garantire la segretezza del voto.</w:t>
+        <w:t>garantire che il sistema permetta il voto solo nei termini di tempo previsti per la relativa votazione.</w:t>
       </w:r>
     </w:p>
     <w:p>
@@ -3093,19 +3096,7 @@
         </w:numPr>
       </w:pPr>
       <w:r>
-        <w:t>garantire che il sistema permetta il voto solo nei termini di tempo previsti per la relativa votazione.</w:t>
-      </w:r>
-    </w:p>
-    <w:p>
-      <w:pPr>
-        <w:pStyle w:val="Paragrafoelenco"/>
-        <w:numPr>
-          <w:ilvl w:val="0"/>
-          <w:numId w:val="18"/>
-        </w:numPr>
-      </w:pPr>
-      <w:r>
-        <w:t>Garantire che il sistema sia accessibile e funzionante per tutto il periodo di tempo messo a disposizione per una votazione.</w:t>
+        <w:t>garantire che il sistema non permetta ad un elettore di esprimere una nuova preferenza per una votazione a cui ha già preso parte.</w:t>
       </w:r>
     </w:p>
     <w:p>
@@ -3154,7 +3145,10 @@
         </w:numPr>
       </w:pPr>
       <w:r>
-        <w:t>Form: è una componente dell’interfaccia utente. Nel nostro caso utilizziamo una form di login, in cui l’utente va ad inserire username e password.</w:t>
+        <w:t>Form: è una componente dell’interfaccia utente. Nel nostro caso utilizziamo un form di login, in cui l’utente va ad inserire username e password</w:t>
+      </w:r>
+      <w:r>
+        <w:t>, ma anche form nella fase di creazione votazioni, partiti, candidati o utenti da parte di un amministratore del sistema.</w:t>
       </w:r>
     </w:p>
     <w:p>
@@ -3319,7 +3313,6 @@
         </w:numPr>
       </w:pPr>
       <w:r>
-        <w:lastRenderedPageBreak/>
         <w:t>Stato delle votazioni: insieme di dati e statistiche che descrivono una votazione (es: data e ora inizio, data e ora fine) e il suo andamento</w:t>
       </w:r>
       <w:r>
@@ -3344,7 +3337,113 @@
         </w:numPr>
       </w:pPr>
       <w:r>
-        <w:t>Storico delle votazioni: registro personale che tiene traccia di tutte le elezioni a cui ha partecipato l’elettore (non viene registrata la preferenza espressa).</w:t>
+        <w:lastRenderedPageBreak/>
+        <w:t>Identità digitale: credenziali che possono essere username con password att</w:t>
+      </w:r>
+      <w:r>
+        <w:t>e</w:t>
+      </w:r>
+      <w:r>
+        <w:t xml:space="preserve"> ad autenticare un utente in un sistema. Nel nostro caso l’identità digitale è composta di codice fiscale e password per l’elettore, mentre da username e password per l’amministratore.</w:t>
+      </w:r>
+    </w:p>
+    <w:p>
+      <w:pPr>
+        <w:pStyle w:val="Paragrafoelenco"/>
+        <w:numPr>
+          <w:ilvl w:val="0"/>
+          <w:numId w:val="19"/>
+        </w:numPr>
+      </w:pPr>
+      <w:r>
+        <w:t xml:space="preserve">Autenticazione: processo tramite il quale il sistema verifica l’identità del soggetto che vuole accedere al sistema. Nel caso in cui esso venga riconosciuto come utente del sistema, gli verranno associati permessi </w:t>
+      </w:r>
+      <w:r>
+        <w:t>operativi e le limitazioni del caso.</w:t>
+      </w:r>
+    </w:p>
+    <w:p>
+      <w:pPr>
+        <w:pStyle w:val="Paragrafoelenco"/>
+        <w:numPr>
+          <w:ilvl w:val="0"/>
+          <w:numId w:val="19"/>
+        </w:numPr>
+      </w:pPr>
+      <w:r>
+        <w:t>Database: u</w:t>
+      </w:r>
+      <w:r>
+        <w:t>n database è un insieme di informazioni (o dati) strutturate in genere archiviate elettronicamente in un sistema informatico.</w:t>
+      </w:r>
+    </w:p>
+    <w:p>
+      <w:pPr>
+        <w:pStyle w:val="Paragrafoelenco"/>
+        <w:numPr>
+          <w:ilvl w:val="0"/>
+          <w:numId w:val="19"/>
+        </w:numPr>
+      </w:pPr>
+      <w:r>
+        <w:t>Tabella: con riferimento ad un database, rappresenta una struttura dati contenuta in un database caratterizzata da diversi campi (colonne) e record (righe).</w:t>
+      </w:r>
+      <w:r>
+        <w:t xml:space="preserve"> Ogni riga della tabella è univoca, ovvero ha valori diversi nei campi che sono indicati come identificatori di quella specifica tabella (chiavi primarie).</w:t>
+      </w:r>
+    </w:p>
+    <w:p>
+      <w:pPr>
+        <w:pStyle w:val="Paragrafoelenco"/>
+        <w:numPr>
+          <w:ilvl w:val="0"/>
+          <w:numId w:val="19"/>
+        </w:numPr>
+      </w:pPr>
+      <w:r>
+        <w:t>Object oriented: paradigma di programmazione che si basa sugli oggetti, entità che possono descriverne altre (reali o astratte) attraverso uno stato e dei comportamenti.</w:t>
+      </w:r>
+    </w:p>
+    <w:p>
+      <w:pPr>
+        <w:pStyle w:val="Paragrafoelenco"/>
+        <w:numPr>
+          <w:ilvl w:val="0"/>
+          <w:numId w:val="19"/>
+        </w:numPr>
+      </w:pPr>
+      <w:r>
+        <w:t xml:space="preserve">Classe: con riferimento alla programmazione object oriented, si riferiscono a elementi nei </w:t>
+      </w:r>
+      <w:r>
+        <w:t>quali è strutturato un progetto object oriented.</w:t>
+      </w:r>
+    </w:p>
+    <w:p>
+      <w:pPr>
+        <w:pStyle w:val="Paragrafoelenco"/>
+        <w:numPr>
+          <w:ilvl w:val="0"/>
+          <w:numId w:val="19"/>
+        </w:numPr>
+      </w:pPr>
+      <w:r>
+        <w:t>Alta coesione: una classe è altamente coesa se contiene operazioni e conoscenze strettamente correlate tra di loro.</w:t>
+      </w:r>
+    </w:p>
+    <w:p>
+      <w:pPr>
+        <w:pStyle w:val="Paragrafoelenco"/>
+        <w:numPr>
+          <w:ilvl w:val="0"/>
+          <w:numId w:val="19"/>
+        </w:numPr>
+      </w:pPr>
+      <w:r>
+        <w:t xml:space="preserve">Lasco accoppiamento: due o più classi rispettano il principio di lasco di accoppiamento se la conoscenza </w:t>
+      </w:r>
+      <w:r>
+        <w:t>dell’implementazione di una classe da parte di un'altra è minima o addirittura nulla.</w:t>
       </w:r>
     </w:p>
     <w:p>
@@ -3371,7 +3470,13 @@
         </w:rPr>
       </w:pPr>
       <w:r>
-        <w:t>Amministratore: individuo o organizzazione che si occupa della manutenzione e dell’aggiornamento del sistema e della creazione/organizzazione di una nuova consultazione. Può effettuare login al sistema tramite la modalità amministratore.</w:t>
+        <w:t>Amministratore: individuo o organizzazione che si occupa della manutenzione e dell’aggiornamento del sistema crea</w:t>
+      </w:r>
+      <w:r>
+        <w:t>ndo e gestendo utenti, votazione e i partiti con relativi i candidati</w:t>
+      </w:r>
+      <w:r>
+        <w:t>. Può effettuare login al sistema tramite la modalità amministratore.</w:t>
       </w:r>
     </w:p>
     <w:p>
@@ -3390,7 +3495,13 @@
         <w:t xml:space="preserve"> </w:t>
       </w:r>
       <w:r>
-        <w:t>e, se abilitato, votare.</w:t>
+        <w:t>e</w:t>
+      </w:r>
+      <w:r>
+        <w:t xml:space="preserve"> esprimere la propria preferenza nelle votazioni in corso alle quali non ha ancora preso parte</w:t>
+      </w:r>
+      <w:r>
+        <w:t>.</w:t>
       </w:r>
     </w:p>
     <w:p>
@@ -3602,6 +3713,7 @@
         </w:numPr>
       </w:pPr>
       <w:r>
+        <w:lastRenderedPageBreak/>
         <w:t>Il sistema permette, una volta acquisite le informazioni al punto precedente, la creazione di una nuova votazione</w:t>
       </w:r>
       <w:r>
@@ -3820,7 +3932,6 @@
         </w:numPr>
       </w:pPr>
       <w:r>
-        <w:lastRenderedPageBreak/>
         <w:t>Il sistema deve tenere traccia dei voti espressi dagli elettori, in modo da poter mostrare, a votazione conclusa, l’esito</w:t>
       </w:r>
       <w:r>
@@ -3938,7 +4049,10 @@
         </w:numPr>
       </w:pPr>
       <w:r>
-        <w:t>Creazioni, modifiche o cancellazioni di partiti o candidati possono essere effettuati prima che la/le votazione.</w:t>
+        <w:t>Creazioni, modifiche o cancellazioni di partiti o candidati possono essere effettuati prima che la/le votazione</w:t>
+      </w:r>
+      <w:r>
+        <w:t xml:space="preserve"> inizino.</w:t>
       </w:r>
     </w:p>
     <w:p>
@@ -3961,8 +4075,13 @@
           <w:numId w:val="22"/>
         </w:numPr>
       </w:pPr>
-      <w:r>
-        <w:t>Il sistema mette a disposizione dei meccanismi tramite i quali un amministratore può associare partiti e i loro candidati (scegliendo quali candidati di un partito) ad una o più votazioni.</w:t>
+      <w:bookmarkStart w:id="8" w:name="_Hlk113262950"/>
+      <w:r>
+        <w:t>Il sistema mette a disposizione dei meccanismi tramite i quali un amministratore può associare partiti e i loro candidati (scegliendo quali candidati di un partito) ad una o più votazioni</w:t>
+      </w:r>
+      <w:bookmarkEnd w:id="8"/>
+      <w:r>
+        <w:t>.</w:t>
       </w:r>
     </w:p>
     <w:p>
@@ -3973,9 +4092,11 @@
           <w:numId w:val="22"/>
         </w:numPr>
       </w:pPr>
+      <w:bookmarkStart w:id="9" w:name="_Hlk113262971"/>
       <w:r>
         <w:t>Il sistema deve anche rendere possibile la dissociazione di partiti (e quindi di tutti i candidati associati) o di singoli candidati.</w:t>
       </w:r>
+      <w:bookmarkEnd w:id="9"/>
     </w:p>
     <w:p>
       <w:pPr>
@@ -3985,6 +4106,7 @@
           <w:numId w:val="22"/>
         </w:numPr>
       </w:pPr>
+      <w:bookmarkStart w:id="10" w:name="_Hlk113263018"/>
       <w:r>
         <w:t>L’a</w:t>
       </w:r>
@@ -3994,6 +4116,7 @@
       <w:r>
         <w:t>è effettuabile prima della data d’inizio della votazione interessata.</w:t>
       </w:r>
+      <w:bookmarkEnd w:id="10"/>
     </w:p>
     <w:p>
       <w:pPr>
@@ -4033,12 +4156,14 @@
           <w:numId w:val="22"/>
         </w:numPr>
       </w:pPr>
+      <w:bookmarkStart w:id="11" w:name="_Hlk113263195"/>
       <w:r>
         <w:t>Il sistema deve mostrare all’elettore la lista delle votazioni in corso</w:t>
       </w:r>
       <w:r>
         <w:t>.</w:t>
       </w:r>
+      <w:bookmarkEnd w:id="11"/>
     </w:p>
     <w:p>
       <w:pPr>
@@ -4049,6 +4174,7 @@
         </w:numPr>
         <w:jc w:val="both"/>
       </w:pPr>
+      <w:bookmarkStart w:id="12" w:name="_Hlk113263210"/>
       <w:r>
         <w:t>Il sistema non deve mostrare</w:t>
       </w:r>
@@ -4067,6 +4193,7 @@
       <w:r>
         <w:t>.</w:t>
       </w:r>
+      <w:bookmarkEnd w:id="12"/>
     </w:p>
     <w:p>
       <w:pPr>
@@ -4076,12 +4203,14 @@
           <w:numId w:val="22"/>
         </w:numPr>
       </w:pPr>
+      <w:bookmarkStart w:id="13" w:name="_Hlk113263221"/>
       <w:r>
         <w:t>Il sistema deve permettere all’elettore di selezionare una delle votazioni mostrate</w:t>
       </w:r>
       <w:r>
         <w:t>.</w:t>
       </w:r>
+      <w:bookmarkEnd w:id="13"/>
     </w:p>
     <w:p>
       <w:pPr>
@@ -4106,7 +4235,9 @@
           <w:numId w:val="22"/>
         </w:numPr>
       </w:pPr>
-      <w:r>
+      <w:bookmarkStart w:id="14" w:name="_Hlk113263232"/>
+      <w:r>
+        <w:lastRenderedPageBreak/>
         <w:t>Nel caso di voto ordinale, il sistema deve permettere all’</w:t>
       </w:r>
       <w:r>
@@ -4118,6 +4249,7 @@
       <w:r>
         <w:t>.</w:t>
       </w:r>
+      <w:bookmarkEnd w:id="14"/>
     </w:p>
     <w:p>
       <w:pPr>
@@ -4127,12 +4259,14 @@
           <w:numId w:val="22"/>
         </w:numPr>
       </w:pPr>
+      <w:bookmarkStart w:id="15" w:name="_Hlk113263242"/>
       <w:r>
         <w:t>Nel caso di voto categorico, il sistema deve permettere all’elettore di scegliere uno tra i candidati presenti</w:t>
       </w:r>
       <w:r>
         <w:t>.</w:t>
       </w:r>
+      <w:bookmarkEnd w:id="15"/>
     </w:p>
     <w:p>
       <w:pPr>
@@ -4142,12 +4276,15 @@
           <w:numId w:val="22"/>
         </w:numPr>
       </w:pPr>
+      <w:bookmarkStart w:id="16" w:name="_Hlk113263267"/>
+      <w:bookmarkStart w:id="17" w:name="_Hlk113263307"/>
       <w:r>
         <w:t>Nel caso di voto categorico con preferenze, il sistema deve permettere all’elettore di scegliere un gruppo/partito e degli eventuali candidati</w:t>
       </w:r>
       <w:r>
         <w:t>.</w:t>
       </w:r>
+      <w:bookmarkEnd w:id="17"/>
     </w:p>
     <w:p>
       <w:pPr>
@@ -4157,12 +4294,15 @@
           <w:numId w:val="22"/>
         </w:numPr>
       </w:pPr>
+      <w:bookmarkStart w:id="18" w:name="_Hlk113263317"/>
+      <w:bookmarkStart w:id="19" w:name="_Hlk113263334"/>
       <w:r>
         <w:t>Il sistema deve permettere all’elettore di selezionare candidati solo dal gruppo/partito che ha scelto</w:t>
       </w:r>
       <w:r>
         <w:t>.</w:t>
       </w:r>
+      <w:bookmarkEnd w:id="19"/>
     </w:p>
     <w:p>
       <w:pPr>
@@ -4172,12 +4312,16 @@
           <w:numId w:val="22"/>
         </w:numPr>
       </w:pPr>
+      <w:bookmarkStart w:id="20" w:name="_Hlk113263341"/>
+      <w:bookmarkEnd w:id="18"/>
       <w:r>
         <w:t>Il sistema deve permettere all’elettore di scegliere al massimo due candidati</w:t>
       </w:r>
       <w:r>
         <w:t>.</w:t>
       </w:r>
+      <w:bookmarkEnd w:id="16"/>
+      <w:bookmarkEnd w:id="20"/>
     </w:p>
     <w:p>
       <w:pPr>
@@ -4229,12 +4373,11 @@
       <w:pPr>
         <w:pStyle w:val="Titolo3"/>
       </w:pPr>
-      <w:bookmarkStart w:id="8" w:name="_Toc85640239"/>
-      <w:r>
-        <w:lastRenderedPageBreak/>
+      <w:bookmarkStart w:id="21" w:name="_Toc85640239"/>
+      <w:r>
         <w:t>User story</w:t>
       </w:r>
-      <w:bookmarkEnd w:id="8"/>
+      <w:bookmarkEnd w:id="21"/>
     </w:p>
     <w:p>
       <w:pPr>
@@ -4298,21 +4441,21 @@
       <w:pPr>
         <w:pStyle w:val="Titolo2"/>
       </w:pPr>
-      <w:bookmarkStart w:id="9" w:name="_Toc85640240"/>
+      <w:bookmarkStart w:id="22" w:name="_Toc85640240"/>
       <w:r>
         <w:t>Requisiti di interfacce esterne</w:t>
       </w:r>
-      <w:bookmarkEnd w:id="9"/>
+      <w:bookmarkEnd w:id="22"/>
     </w:p>
     <w:p>
       <w:pPr>
         <w:pStyle w:val="Titolo3"/>
       </w:pPr>
-      <w:bookmarkStart w:id="10" w:name="_Toc85640241"/>
+      <w:bookmarkStart w:id="23" w:name="_Toc85640241"/>
       <w:r>
         <w:t>Interfacce utente</w:t>
       </w:r>
-      <w:bookmarkEnd w:id="10"/>
+      <w:bookmarkEnd w:id="23"/>
     </w:p>
     <w:p>
       <w:pPr>
@@ -4491,7 +4634,11 @@
         <w:t>a semplice selezione tra Sì e No. Una volta selezionato e confermato la propria preferenza</w:t>
       </w:r>
       <w:r>
-        <w:t xml:space="preserve"> comparirà un box testuale che chiederà </w:t>
+        <w:t xml:space="preserve"> comparirà </w:t>
+      </w:r>
+      <w:r>
+        <w:lastRenderedPageBreak/>
+        <w:t xml:space="preserve">un box testuale che chiederà </w:t>
       </w:r>
       <w:r>
         <w:t>una seconda conferma dando la possibilità di proseguire o tornare indietro. Se si è scelto di proseguire</w:t>
@@ -4532,11 +4679,7 @@
         <w:t>Infine,</w:t>
       </w:r>
       <w:r>
-        <w:t xml:space="preserve"> nella pagina di visualizzazione delle elezioni è possibile visualizzare la </w:t>
-      </w:r>
-      <w:r>
-        <w:lastRenderedPageBreak/>
-        <w:t>lista delle votazioni con il loro stato (l’esito è disponibile solo a votazione conclusa). È possibile, tramite de</w:t>
+        <w:t xml:space="preserve"> nella pagina di visualizzazione delle elezioni è possibile visualizzare la lista delle votazioni con il loro stato (l’esito è disponibile solo a votazione conclusa). È possibile, tramite de</w:t>
       </w:r>
       <w:r>
         <w:t>i</w:t>
@@ -4969,6 +5112,7 @@
         </w:numPr>
       </w:pPr>
       <w:r>
+        <w:lastRenderedPageBreak/>
         <w:t>Link alla pagina di selezione del servizio</w:t>
       </w:r>
     </w:p>
@@ -5097,23 +5241,22 @@
       <w:pPr>
         <w:pStyle w:val="Titolo2"/>
       </w:pPr>
-      <w:bookmarkStart w:id="11" w:name="_Toc85640242"/>
+      <w:bookmarkStart w:id="24" w:name="_Toc85640242"/>
       <w:r>
         <w:t>Requisiti non funzionali</w:t>
       </w:r>
-      <w:bookmarkEnd w:id="11"/>
+      <w:bookmarkEnd w:id="24"/>
     </w:p>
     <w:p/>
     <w:p>
       <w:pPr>
         <w:pStyle w:val="Titolo3"/>
       </w:pPr>
-      <w:bookmarkStart w:id="12" w:name="_Toc85640243"/>
-      <w:r>
-        <w:lastRenderedPageBreak/>
+      <w:bookmarkStart w:id="25" w:name="_Toc85640243"/>
+      <w:r>
         <w:t>Requisiti di prestazione</w:t>
       </w:r>
-      <w:bookmarkEnd w:id="12"/>
+      <w:bookmarkEnd w:id="25"/>
     </w:p>
     <w:p>
       <w:pPr>
@@ -5164,30 +5307,38 @@
       <w:pPr>
         <w:pStyle w:val="Titolo3"/>
       </w:pPr>
-      <w:bookmarkStart w:id="13" w:name="_Toc85640244"/>
+      <w:bookmarkStart w:id="26" w:name="_Toc85640244"/>
       <w:r>
         <w:t>Attributi di qualità del software</w:t>
       </w:r>
-      <w:bookmarkEnd w:id="13"/>
+      <w:bookmarkEnd w:id="26"/>
     </w:p>
     <w:p>
       <w:pPr>
         <w:jc w:val="both"/>
       </w:pPr>
-      <w:r>
-        <w:t>Il software deve essere scritto garantendo un certo livello di leggibilità e deve essere documentato adeguatamente in modo da facilitarne la comprensione e la manutenibilità da parte di team diversi da quello che lo ha sviluppato inizialmente. Oltre a questo, si aggiunge anche la modularità su cui dovrebbe essere basata la sua struttura e che ne garantisce verificabilità, riparabilità, evolvibilità e riusabilità.</w:t>
-      </w:r>
+      <w:bookmarkStart w:id="27" w:name="_Hlk113268744"/>
+      <w:r>
+        <w:t xml:space="preserve">Il software deve essere scritto garantendo un certo livello di leggibilità e deve essere documentato adeguatamente in modo da facilitarne la comprensione e la manutenibilità da parte di team diversi da quello che lo ha sviluppato inizialmente. Oltre a questo, si aggiunge anche la modularità su cui dovrebbe essere basata la sua struttura e che ne garantisce verificabilità, riparabilità, </w:t>
+      </w:r>
+      <w:r>
+        <w:t>estensibilità</w:t>
+      </w:r>
+      <w:r>
+        <w:t xml:space="preserve"> e riusabilità.</w:t>
+      </w:r>
+      <w:bookmarkEnd w:id="27"/>
     </w:p>
     <w:p/>
     <w:p>
       <w:pPr>
         <w:pStyle w:val="Titolo3"/>
       </w:pPr>
-      <w:bookmarkStart w:id="14" w:name="_Toc85640245"/>
+      <w:bookmarkStart w:id="28" w:name="_Toc85640245"/>
       <w:r>
         <w:t>Requisiti di sicurezza</w:t>
       </w:r>
-      <w:bookmarkEnd w:id="14"/>
+      <w:bookmarkEnd w:id="28"/>
       <w:r>
         <w:t xml:space="preserve"> </w:t>
       </w:r>

</xml_diff>